<commit_message>
Add heatmap and recommender
</commit_message>
<xml_diff>
--- a/Visualization Report.docx
+++ b/Visualization Report.docx
@@ -4,90 +4,11 @@
   <w:body>
     <w:p>
       <w:pPr>
-        <w:ind w:left="504" w:hanging="504"/>
-        <w:rPr>
-          <w:color w:val="77206D" w:themeColor="accent5" w:themeShade="BF"/>
-          <w:sz w:val="48"/>
-          <w:szCs w:val="48"/>
-        </w:rPr>
+        <w:pStyle w:val="NormalWeb"/>
+        <w:ind w:left="720"/>
       </w:pPr>
       <w:r>
-        <w:rPr>
-          <w:b/>
-          <w:bCs/>
-          <w:color w:val="77206D" w:themeColor="accent5" w:themeShade="BF"/>
-          <w:sz w:val="48"/>
-          <w:szCs w:val="48"/>
-        </w:rPr>
-        <w:t>Process</w:t>
-      </w:r>
-      <w:r>
-        <w:rPr>
-          <w:color w:val="77206D" w:themeColor="accent5" w:themeShade="BF"/>
-          <w:sz w:val="48"/>
-          <w:szCs w:val="48"/>
-        </w:rPr>
-        <w:t>:</w:t>
-      </w:r>
-    </w:p>
-    <w:p>
-      <w:pPr>
-        <w:rPr>
-          <w:color w:val="77206D" w:themeColor="accent5" w:themeShade="BF"/>
-        </w:rPr>
-      </w:pPr>
-      <w:r>
-        <w:rPr>
-          <w:color w:val="77206D" w:themeColor="accent5" w:themeShade="BF"/>
-        </w:rPr>
-        <w:t>When doing 1.1: useful things goes to 1.2</w:t>
-      </w:r>
-      <w:r>
-        <w:rPr>
-          <w:color w:val="77206D" w:themeColor="accent5" w:themeShade="BF"/>
-        </w:rPr>
-        <w:br/>
-        <w:t xml:space="preserve">When doing 3.1: </w:t>
-      </w:r>
-      <w:r>
-        <w:rPr>
-          <w:color w:val="77206D" w:themeColor="accent5" w:themeShade="BF"/>
-        </w:rPr>
-        <w:t>use 3.2 and 1.2 to generate narrative.</w:t>
-      </w:r>
-      <w:r>
-        <w:rPr>
-          <w:color w:val="77206D" w:themeColor="accent5" w:themeShade="BF"/>
-        </w:rPr>
-        <w:br/>
-        <w:t>When doing 2: Use 3.1 to define tasks.</w:t>
-      </w:r>
-    </w:p>
-    <w:p>
-      <w:pPr>
-        <w:pStyle w:val="Heading1"/>
-        <w:numPr>
-          <w:ilvl w:val="0"/>
-          <w:numId w:val="11"/>
-        </w:numPr>
-        <w:rPr>
-          <w:b/>
-          <w:bCs/>
-        </w:rPr>
-      </w:pPr>
-      <w:r>
-        <w:rPr>
-          <w:b/>
-          <w:bCs/>
-        </w:rPr>
-        <w:t>Paper Readin</w:t>
-      </w:r>
-      <w:r>
-        <w:rPr>
-          <w:b/>
-          <w:bCs/>
-        </w:rPr>
-        <w:t>g</w:t>
+        <w:t>,</w:t>
       </w:r>
     </w:p>
     <w:p>
@@ -107,216 +28,6 @@
           <w:b/>
           <w:bCs/>
         </w:rPr>
-        <w:t>Sources</w:t>
-      </w:r>
-    </w:p>
-    <w:p>
-      <w:r>
-        <w:t>papers</w:t>
-      </w:r>
-      <w:r>
-        <w:t>:</w:t>
-      </w:r>
-    </w:p>
-    <w:p/>
-    <w:p>
-      <w:pPr>
-        <w:pStyle w:val="ListParagraph"/>
-        <w:numPr>
-          <w:ilvl w:val="0"/>
-          <w:numId w:val="2"/>
-        </w:numPr>
-      </w:pPr>
-      <w:r>
-        <w:t>GRAPH DICE</w:t>
-      </w:r>
-    </w:p>
-    <w:p>
-      <w:pPr>
-        <w:pStyle w:val="ListParagraph"/>
-        <w:numPr>
-          <w:ilvl w:val="0"/>
-          <w:numId w:val="2"/>
-        </w:numPr>
-      </w:pPr>
-      <w:hyperlink r:id="rId7" w:history="1">
-        <w:r>
-          <w:rPr>
-            <w:rStyle w:val="Hyperlink"/>
-          </w:rPr>
-          <w:t>Divisi: Interactive Search and Visualization for Scalable Exploratory Subgroup Analysis | CMU Data Interaction Group</w:t>
-        </w:r>
-      </w:hyperlink>
-    </w:p>
-    <w:p>
-      <w:pPr>
-        <w:pStyle w:val="ListParagraph"/>
-        <w:numPr>
-          <w:ilvl w:val="0"/>
-          <w:numId w:val="2"/>
-        </w:numPr>
-      </w:pPr>
-      <w:hyperlink r:id="rId8" w:history="1">
-        <w:r>
-          <w:rPr>
-            <w:rStyle w:val="Hyperlink"/>
-          </w:rPr>
-          <w:t>(PDF) Apolo: Making Sense of Large Network Data by Combining Rich User Interaction and Machine Learning</w:t>
-        </w:r>
-      </w:hyperlink>
-    </w:p>
-    <w:p>
-      <w:pPr>
-        <w:pStyle w:val="ListParagraph"/>
-        <w:numPr>
-          <w:ilvl w:val="0"/>
-          <w:numId w:val="2"/>
-        </w:numPr>
-      </w:pPr>
-      <w:r>
-        <w:t>VisImages: A Fine-Grained Expert-Annotated Visualization Dataset</w:t>
-      </w:r>
-    </w:p>
-    <w:p>
-      <w:pPr>
-        <w:pStyle w:val="ListParagraph"/>
-        <w:numPr>
-          <w:ilvl w:val="0"/>
-          <w:numId w:val="2"/>
-        </w:numPr>
-      </w:pPr>
-      <w:r>
-        <w:t>GraphDiaries: Animated Transitions and Temporal Navigation for Dynamic Networks</w:t>
-      </w:r>
-    </w:p>
-    <w:p/>
-    <w:p>
-      <w:r>
-        <w:t>Labs:</w:t>
-      </w:r>
-    </w:p>
-    <w:p>
-      <w:pPr>
-        <w:pStyle w:val="ListParagraph"/>
-        <w:numPr>
-          <w:ilvl w:val="0"/>
-          <w:numId w:val="2"/>
-        </w:numPr>
-      </w:pPr>
-      <w:r>
-        <w:t>Aviz</w:t>
-      </w:r>
-    </w:p>
-    <w:p>
-      <w:pPr>
-        <w:pStyle w:val="ListParagraph"/>
-        <w:numPr>
-          <w:ilvl w:val="0"/>
-          <w:numId w:val="2"/>
-        </w:numPr>
-      </w:pPr>
-      <w:hyperlink r:id="rId9" w:history="1">
-        <w:r>
-          <w:rPr>
-            <w:rStyle w:val="Hyperlink"/>
-          </w:rPr>
-          <w:t>https://hcii.cmu.edu/research-areas/data-visualization</w:t>
-        </w:r>
-      </w:hyperlink>
-    </w:p>
-    <w:p>
-      <w:pPr>
-        <w:pStyle w:val="ListParagraph"/>
-        <w:numPr>
-          <w:ilvl w:val="0"/>
-          <w:numId w:val="2"/>
-        </w:numPr>
-      </w:pPr>
-      <w:r>
-        <w:t>dig.cmu.edu</w:t>
-      </w:r>
-    </w:p>
-    <w:p>
-      <w:pPr>
-        <w:pStyle w:val="ListParagraph"/>
-        <w:numPr>
-          <w:ilvl w:val="0"/>
-          <w:numId w:val="2"/>
-        </w:numPr>
-      </w:pPr>
-      <w:hyperlink r:id="rId10" w:history="1">
-        <w:r>
-          <w:rPr>
-            <w:rStyle w:val="Hyperlink"/>
-          </w:rPr>
-          <w:t>https://graphcommons.com/</w:t>
-        </w:r>
-      </w:hyperlink>
-    </w:p>
-    <w:p>
-      <w:pPr>
-        <w:pStyle w:val="ListParagraph"/>
-        <w:numPr>
-          <w:ilvl w:val="0"/>
-          <w:numId w:val="2"/>
-        </w:numPr>
-      </w:pPr>
-      <w:hyperlink r:id="rId11" w:history="1">
-        <w:r>
-          <w:rPr>
-            <w:rStyle w:val="Hyperlink"/>
-          </w:rPr>
-          <w:t>https://vis.csail.mit.edu/</w:t>
-        </w:r>
-      </w:hyperlink>
-    </w:p>
-    <w:p>
-      <w:r>
-        <w:t>Confrences:</w:t>
-      </w:r>
-    </w:p>
-    <w:p>
-      <w:pPr>
-        <w:pStyle w:val="NormalWeb"/>
-        <w:numPr>
-          <w:ilvl w:val="0"/>
-          <w:numId w:val="2"/>
-        </w:numPr>
-      </w:pPr>
-      <w:r>
-        <w:t>IEEE VIS  / EuroVis / CHI</w:t>
-      </w:r>
-    </w:p>
-    <w:p>
-      <w:pPr>
-        <w:pStyle w:val="NormalWeb"/>
-        <w:numPr>
-          <w:ilvl w:val="0"/>
-          <w:numId w:val="2"/>
-        </w:numPr>
-      </w:pPr>
-      <w:r>
-        <w:t>IEEE TRANSACTIONSONVISUALIZATIONANDCOMPUTERGRAPHICS,</w:t>
-      </w:r>
-    </w:p>
-    <w:p>
-      <w:pPr>
-        <w:pStyle w:val="Heading2"/>
-        <w:numPr>
-          <w:ilvl w:val="1"/>
-          <w:numId w:val="11"/>
-        </w:numPr>
-        <w:rPr>
-          <w:b/>
-          <w:bCs/>
-        </w:rPr>
-      </w:pPr>
-      <w:r>
-        <w:rPr>
-          <w:b/>
-          <w:bCs/>
-        </w:rPr>
-        <w:lastRenderedPageBreak/>
         <w:t>Backlog</w:t>
       </w:r>
     </w:p>
@@ -325,6 +36,9 @@
         <w:pStyle w:val="NormalWeb"/>
       </w:pPr>
       <w:r>
+        <w:rPr>
+          <w:noProof/>
+        </w:rPr>
         <w:drawing>
           <wp:inline distT="0" distB="0" distL="0" distR="0" wp14:anchorId="581BCBD4" wp14:editId="47AF3AB7">
             <wp:extent cx="5943600" cy="1151890"/>
@@ -341,7 +55,7 @@
                     <pic:cNvPicPr/>
                   </pic:nvPicPr>
                   <pic:blipFill>
-                    <a:blip r:embed="rId12"/>
+                    <a:blip r:embed="rId7"/>
                     <a:stretch>
                       <a:fillRect/>
                     </a:stretch>
@@ -372,6 +86,9 @@
         <w:pStyle w:val="NormalWeb"/>
       </w:pPr>
       <w:r>
+        <w:rPr>
+          <w:noProof/>
+        </w:rPr>
         <w:drawing>
           <wp:inline distT="0" distB="0" distL="0" distR="0" wp14:anchorId="4055022D" wp14:editId="36D3AD34">
             <wp:extent cx="5943600" cy="4207510"/>
@@ -388,7 +105,7 @@
                     <pic:cNvPicPr/>
                   </pic:nvPicPr>
                   <pic:blipFill>
-                    <a:blip r:embed="rId13"/>
+                    <a:blip r:embed="rId8"/>
                     <a:stretch>
                       <a:fillRect/>
                     </a:stretch>
@@ -411,366 +128,10 @@
     </w:p>
     <w:p>
       <w:pPr>
-        <w:pStyle w:val="Heading1"/>
-        <w:numPr>
-          <w:ilvl w:val="0"/>
-          <w:numId w:val="11"/>
-        </w:numPr>
-        <w:rPr>
-          <w:b/>
-          <w:bCs/>
-        </w:rPr>
-      </w:pPr>
-      <w:r>
-        <w:rPr>
-          <w:b/>
-          <w:bCs/>
-        </w:rPr>
-        <w:t>Implementation</w:t>
-      </w:r>
+        <w:pStyle w:val="ListParagraph"/>
+      </w:pPr>
     </w:p>
-    <w:p>
-      <w:pPr>
-        <w:pStyle w:val="ListParagraph"/>
-        <w:numPr>
-          <w:ilvl w:val="0"/>
-          <w:numId w:val="2"/>
-        </w:numPr>
-      </w:pPr>
-      <w:r>
-        <w:t>Cluster by domain.</w:t>
-      </w:r>
-    </w:p>
-    <w:p>
-      <w:pPr>
-        <w:pStyle w:val="ListParagraph"/>
-        <w:numPr>
-          <w:ilvl w:val="0"/>
-          <w:numId w:val="2"/>
-        </w:numPr>
-      </w:pPr>
-    </w:p>
-    <w:p>
-      <w:pPr>
-        <w:pStyle w:val="Heading1"/>
-        <w:numPr>
-          <w:ilvl w:val="0"/>
-          <w:numId w:val="11"/>
-        </w:numPr>
-        <w:rPr>
-          <w:b/>
-          <w:bCs/>
-        </w:rPr>
-      </w:pPr>
-      <w:r>
-        <w:rPr>
-          <w:b/>
-          <w:bCs/>
-        </w:rPr>
-        <w:lastRenderedPageBreak/>
-        <w:t>Ideation</w:t>
-      </w:r>
-    </w:p>
-    <w:p>
-      <w:pPr>
-        <w:pStyle w:val="Heading2"/>
-        <w:numPr>
-          <w:ilvl w:val="1"/>
-          <w:numId w:val="11"/>
-        </w:numPr>
-        <w:rPr>
-          <w:b/>
-          <w:bCs/>
-        </w:rPr>
-      </w:pPr>
-      <w:r>
-        <w:rPr>
-          <w:b/>
-          <w:bCs/>
-        </w:rPr>
-        <w:t>Main Narration</w:t>
-      </w:r>
-    </w:p>
-    <w:p>
-      <w:r>
-        <w:t>Our network is multiVariate (Explain more about our dataset)</w:t>
-      </w:r>
-    </w:p>
-    <w:p>
-      <w:r>
-        <w:t>I’m a user that going to use this visualization tool. There are two initial scenarios:</w:t>
-      </w:r>
-    </w:p>
-    <w:p>
-      <w:pPr>
-        <w:pStyle w:val="ListParagraph"/>
-        <w:numPr>
-          <w:ilvl w:val="0"/>
-          <w:numId w:val="6"/>
-        </w:numPr>
-      </w:pPr>
-      <w:r>
-        <w:t xml:space="preserve">I know a paper and want to </w:t>
-      </w:r>
-      <w:r>
-        <w:rPr>
-          <w:b/>
-          <w:bCs/>
-        </w:rPr>
-        <w:t>explore</w:t>
-      </w:r>
-      <w:r>
-        <w:t xml:space="preserve"> similar </w:t>
-      </w:r>
-      <w:r>
-        <w:rPr>
-          <w:i/>
-          <w:iCs/>
-        </w:rPr>
-        <w:t xml:space="preserve">or </w:t>
-      </w:r>
-      <w:r>
-        <w:t xml:space="preserve">related (they might in different clusters but cocited) ones. </w:t>
-      </w:r>
-      <w:r>
-        <w:rPr>
-          <w:b/>
-          <w:bCs/>
-        </w:rPr>
-        <w:t>(</w:t>
-      </w:r>
-      <w:r>
-        <w:rPr>
-          <w:b/>
-          <w:bCs/>
-        </w:rPr>
-        <w:t>FIND MODE)</w:t>
-      </w:r>
-    </w:p>
-    <w:p>
-      <w:pPr>
-        <w:pStyle w:val="ListParagraph"/>
-        <w:numPr>
-          <w:ilvl w:val="0"/>
-          <w:numId w:val="6"/>
-        </w:numPr>
-      </w:pPr>
-      <w:r>
-        <w:t xml:space="preserve">I want to </w:t>
-      </w:r>
-      <w:r>
-        <w:rPr>
-          <w:b/>
-          <w:bCs/>
-        </w:rPr>
-        <w:t>explore</w:t>
-      </w:r>
-      <w:r>
-        <w:t xml:space="preserve"> and find something (helping users to find their paper of interest) **no search, or keyword, just look at the visualization (assuming they can’t express themselves at all) </w:t>
-      </w:r>
-      <w:r>
-        <w:rPr>
-          <w:b/>
-          <w:bCs/>
-        </w:rPr>
-        <w:t>(EXPLORE MODE)</w:t>
-      </w:r>
-    </w:p>
-    <w:p>
-      <w:pPr>
-        <w:pStyle w:val="ListParagraph"/>
-        <w:numPr>
-          <w:ilvl w:val="0"/>
-          <w:numId w:val="6"/>
-        </w:numPr>
-      </w:pPr>
-      <w:r>
-        <w:rPr>
-          <w:b/>
-          <w:bCs/>
-        </w:rPr>
-        <w:t xml:space="preserve">EXPLORE MODE: </w:t>
-      </w:r>
-    </w:p>
-    <w:p>
-      <w:pPr>
-        <w:pStyle w:val="ListParagraph"/>
-      </w:pPr>
-      <w:r>
-        <w:t>1. looking for the big nodes in a cluster of a) topics b) authors c)institutions considering the temporal aspects as well.</w:t>
-      </w:r>
-    </w:p>
-    <w:p>
-      <w:pPr>
-        <w:pStyle w:val="ListParagraph"/>
-      </w:pPr>
-      <w:r>
-        <w:t>2. Color and animation to show emerging ideas.</w:t>
-      </w:r>
-    </w:p>
-    <w:p>
-      <w:r>
-        <w:t xml:space="preserve">4- </w:t>
-      </w:r>
-      <w:r>
-        <w:t>Papersnb-Papersnb for authors!</w:t>
-      </w:r>
-      <w:r>
-        <w:t xml:space="preserve"> each node is an author and edges are co-authorship.</w:t>
-      </w:r>
-      <w:r>
-        <w:br/>
-        <w:t>in our case attributes could be: 1. citations</w:t>
-      </w:r>
-      <w:r>
-        <w:t xml:space="preserve"> **It’s very differnet </w:t>
-      </w:r>
-      <w:r>
-        <w:t>from</w:t>
-      </w:r>
-      <w:r>
-        <w:t xml:space="preserve"> authors because newer papaers have less citations -&gt; biased</w:t>
-      </w:r>
-      <w:r>
-        <w:t xml:space="preserve"> (Publication year is anoather attribute highly related to this)</w:t>
-      </w:r>
-      <w:r>
-        <w:t xml:space="preserve"> 2. references (number) 3. </w:t>
-      </w:r>
-      <w:r>
-        <w:t xml:space="preserve"> </w:t>
-      </w:r>
-      <w:r>
-        <w:t>Co-citation Frequency</w:t>
-      </w:r>
-      <w:r>
-        <w:t xml:space="preserve"> -&gt; edge weight and for nodes: </w:t>
-      </w:r>
-      <w:r>
-        <w:rPr>
-          <w:b/>
-          <w:bCs/>
-        </w:rPr>
-        <w:t>Weighted degree</w:t>
-      </w:r>
-      <w:r>
-        <w:t xml:space="preserve"> (sum of co-citation frequencies)</w:t>
-      </w:r>
-      <w:r>
-        <w:t xml:space="preserve"> 4. h-index of first author 5. </w:t>
-      </w:r>
-      <w:r>
-        <w:t xml:space="preserve">Paper Age (correlated with 3 and 1) 6. Citation accumulation rate 7. Degree 8. </w:t>
-      </w:r>
-      <w:r>
-        <w:t>Centrality?</w:t>
-      </w:r>
-      <w:r>
-        <w:t xml:space="preserve"> (</w:t>
-      </w:r>
-      <w:r>
-        <w:t>How often a paper lies on the shortest paths between other pairs of papers</w:t>
-      </w:r>
-      <w:r>
-        <w:t xml:space="preserve"> -&gt; betweenness centrality -&gt; </w:t>
-      </w:r>
-      <w:r>
-        <w:rPr>
-          <w:b/>
-          <w:bCs/>
-        </w:rPr>
-        <w:t>bridges</w:t>
-      </w:r>
-      <w:r>
-        <w:t xml:space="preserve"> across topics.</w:t>
-      </w:r>
-      <w:r>
-        <w:t>)</w:t>
-      </w:r>
-      <w:r>
-        <w:t xml:space="preserve"> 9. Roles (gatekeeper, hub, …)</w:t>
-      </w:r>
-    </w:p>
-    <w:p>
-      <w:r>
-        <w:t>**Categorical ones: 1. sub-topics 2. institution 3. country 4. venue</w:t>
-      </w:r>
-    </w:p>
-    <w:p>
-      <w:r>
-        <w:t>5-Considering color blinded people</w:t>
-      </w:r>
-    </w:p>
-    <w:p>
-      <w:pPr>
-        <w:jc w:val="center"/>
-      </w:pPr>
-      <w:r>
-        <w:lastRenderedPageBreak/>
-        <w:drawing>
-          <wp:inline distT="0" distB="0" distL="0" distR="0" wp14:anchorId="032F20EC" wp14:editId="0D7D9446">
-            <wp:extent cx="4107410" cy="4832350"/>
-            <wp:effectExtent l="0" t="0" r="7620" b="6350"/>
-            <wp:docPr id="73108036" name="Picture 1" descr="A screenshot of a computer&#10;&#10;AI-generated content may be incorrect."/>
-            <wp:cNvGraphicFramePr>
-              <a:graphicFrameLocks xmlns:a="http://schemas.openxmlformats.org/drawingml/2006/main" noChangeAspect="1"/>
-            </wp:cNvGraphicFramePr>
-            <a:graphic xmlns:a="http://schemas.openxmlformats.org/drawingml/2006/main">
-              <a:graphicData uri="http://schemas.openxmlformats.org/drawingml/2006/picture">
-                <pic:pic xmlns:pic="http://schemas.openxmlformats.org/drawingml/2006/picture">
-                  <pic:nvPicPr>
-                    <pic:cNvPr id="73108036" name="Picture 1" descr="A screenshot of a computer&#10;&#10;AI-generated content may be incorrect."/>
-                    <pic:cNvPicPr/>
-                  </pic:nvPicPr>
-                  <pic:blipFill>
-                    <a:blip r:embed="rId14"/>
-                    <a:stretch>
-                      <a:fillRect/>
-                    </a:stretch>
-                  </pic:blipFill>
-                  <pic:spPr>
-                    <a:xfrm>
-                      <a:off x="0" y="0"/>
-                      <a:ext cx="4109832" cy="4835200"/>
-                    </a:xfrm>
-                    <a:prstGeom prst="rect">
-                      <a:avLst/>
-                    </a:prstGeom>
-                  </pic:spPr>
-                </pic:pic>
-              </a:graphicData>
-            </a:graphic>
-          </wp:inline>
-        </w:drawing>
-      </w:r>
-    </w:p>
-    <w:p>
-      <w:pPr>
-        <w:pStyle w:val="Heading2"/>
-        <w:numPr>
-          <w:ilvl w:val="1"/>
-          <w:numId w:val="11"/>
-        </w:numPr>
-        <w:rPr>
-          <w:b/>
-          <w:bCs/>
-        </w:rPr>
-      </w:pPr>
-      <w:bookmarkStart w:id="0" w:name="_Hlk213927286"/>
-      <w:r>
-        <w:rPr>
-          <w:b/>
-          <w:bCs/>
-        </w:rPr>
-        <w:t>Backlog</w:t>
-      </w:r>
-    </w:p>
-    <w:bookmarkEnd w:id="0"/>
-    <w:p>
-      <w:pPr>
-        <w:pStyle w:val="ListParagraph"/>
-      </w:pPr>
-    </w:p>
+    <w:p/>
     <w:p>
       <w:pPr>
         <w:ind w:left="360"/>
@@ -798,7 +159,7 @@
                     </pic:cNvPicPr>
                   </pic:nvPicPr>
                   <pic:blipFill>
-                    <a:blip r:embed="rId15">
+                    <a:blip r:embed="rId9">
                       <a:extLst>
                         <a:ext uri="{28A0092B-C50C-407E-A947-70E740481C1C}">
                           <a14:useLocalDpi xmlns:a14="http://schemas.microsoft.com/office/drawing/2010/main" val="0"/>
@@ -835,6 +196,9 @@
         <w:ind w:left="360"/>
       </w:pPr>
       <w:r>
+        <w:rPr>
+          <w:noProof/>
+        </w:rPr>
         <w:drawing>
           <wp:inline distT="0" distB="0" distL="0" distR="0" wp14:anchorId="12D34569" wp14:editId="3F994917">
             <wp:extent cx="5943600" cy="3550285"/>
@@ -851,7 +215,7 @@
                     <pic:cNvPicPr/>
                   </pic:nvPicPr>
                   <pic:blipFill>
-                    <a:blip r:embed="rId16"/>
+                    <a:blip r:embed="rId10"/>
                     <a:stretch>
                       <a:fillRect/>
                     </a:stretch>
@@ -876,81 +240,6 @@
       <w:pPr>
         <w:ind w:left="360"/>
       </w:pPr>
-      <w:r>
-        <w:lastRenderedPageBreak/>
-        <w:drawing>
-          <wp:inline distT="0" distB="0" distL="0" distR="0" wp14:anchorId="459951AE" wp14:editId="5CB9D5D5">
-            <wp:extent cx="2314898" cy="3334215"/>
-            <wp:effectExtent l="0" t="0" r="9525" b="0"/>
-            <wp:docPr id="796792808" name="Picture 1" descr="A grey and orange lines with words&#10;&#10;AI-generated content may be incorrect."/>
-            <wp:cNvGraphicFramePr>
-              <a:graphicFrameLocks xmlns:a="http://schemas.openxmlformats.org/drawingml/2006/main" noChangeAspect="1"/>
-            </wp:cNvGraphicFramePr>
-            <a:graphic xmlns:a="http://schemas.openxmlformats.org/drawingml/2006/main">
-              <a:graphicData uri="http://schemas.openxmlformats.org/drawingml/2006/picture">
-                <pic:pic xmlns:pic="http://schemas.openxmlformats.org/drawingml/2006/picture">
-                  <pic:nvPicPr>
-                    <pic:cNvPr id="796792808" name="Picture 1" descr="A grey and orange lines with words&#10;&#10;AI-generated content may be incorrect."/>
-                    <pic:cNvPicPr/>
-                  </pic:nvPicPr>
-                  <pic:blipFill>
-                    <a:blip r:embed="rId17"/>
-                    <a:stretch>
-                      <a:fillRect/>
-                    </a:stretch>
-                  </pic:blipFill>
-                  <pic:spPr>
-                    <a:xfrm>
-                      <a:off x="0" y="0"/>
-                      <a:ext cx="2314898" cy="3334215"/>
-                    </a:xfrm>
-                    <a:prstGeom prst="rect">
-                      <a:avLst/>
-                    </a:prstGeom>
-                  </pic:spPr>
-                </pic:pic>
-              </a:graphicData>
-            </a:graphic>
-          </wp:inline>
-        </w:drawing>
-      </w:r>
-      <w:r>
-        <w:drawing>
-          <wp:inline distT="0" distB="0" distL="0" distR="0" wp14:anchorId="3E17402C" wp14:editId="68180289">
-            <wp:extent cx="5943600" cy="3288030"/>
-            <wp:effectExtent l="0" t="0" r="0" b="7620"/>
-            <wp:docPr id="119433670" name="Picture 1" descr="A diagram of a graph&#10;&#10;AI-generated content may be incorrect."/>
-            <wp:cNvGraphicFramePr>
-              <a:graphicFrameLocks xmlns:a="http://schemas.openxmlformats.org/drawingml/2006/main" noChangeAspect="1"/>
-            </wp:cNvGraphicFramePr>
-            <a:graphic xmlns:a="http://schemas.openxmlformats.org/drawingml/2006/main">
-              <a:graphicData uri="http://schemas.openxmlformats.org/drawingml/2006/picture">
-                <pic:pic xmlns:pic="http://schemas.openxmlformats.org/drawingml/2006/picture">
-                  <pic:nvPicPr>
-                    <pic:cNvPr id="119433670" name="Picture 1" descr="A diagram of a graph&#10;&#10;AI-generated content may be incorrect."/>
-                    <pic:cNvPicPr/>
-                  </pic:nvPicPr>
-                  <pic:blipFill>
-                    <a:blip r:embed="rId18"/>
-                    <a:stretch>
-                      <a:fillRect/>
-                    </a:stretch>
-                  </pic:blipFill>
-                  <pic:spPr>
-                    <a:xfrm>
-                      <a:off x="0" y="0"/>
-                      <a:ext cx="5943600" cy="3288030"/>
-                    </a:xfrm>
-                    <a:prstGeom prst="rect">
-                      <a:avLst/>
-                    </a:prstGeom>
-                  </pic:spPr>
-                </pic:pic>
-              </a:graphicData>
-            </a:graphic>
-          </wp:inline>
-        </w:drawing>
-      </w:r>
     </w:p>
     <w:sectPr>
       <w:pgSz w:w="12240" w:h="15840"/>
@@ -2923,6 +2212,7 @@
   <w:style w:type="character" w:default="1" w:styleId="DefaultParagraphFont">
     <w:name w:val="Default Paragraph Font"/>
     <w:uiPriority w:val="1"/>
+    <w:semiHidden/>
     <w:unhideWhenUsed/>
   </w:style>
   <w:style w:type="table" w:default="1" w:styleId="TableNormal">

</xml_diff>